<commit_message>
Template inicial pro Word, lista de tarefas no guia
</commit_message>
<xml_diff>
--- a/docs/guia.docx
+++ b/docs/guia.docx
@@ -12,7 +12,7 @@
       <w:sdtContent>
         <w:p>
           <w:pPr>
-            <w:pStyle w:val="TOCHeading"/>
+            <w:pStyle w:val="CabealhodoSumrio"/>
           </w:pPr>
           <w:r>
             <w:t xml:space="preserve">Table of Contents</w:t>
@@ -40,6 +40,14 @@
     </w:p>
     <w:p>
       <w:pPr>
+        <w:pStyle w:val="FirstParagraph"/>
+      </w:pPr>
+      <w:r>
+        <w:t xml:space="preserve">hmmmm</w:t>
+      </w:r>
+    </w:p>
+    <w:p>
+      <w:pPr>
         <w:pStyle w:val="Heading2"/>
       </w:pPr>
       <w:bookmarkStart w:id="21" w:name="diretórios"/>
@@ -833,7 +841,11 @@
         <w:t xml:space="preserve">Várias coisas</w:t>
       </w:r>
     </w:p>
-    <w:sectPr/>
+    <w:sectPr>
+      <w:pgSz w:w="12240" w:h="15840"/>
+      <w:pgMar w:top="1417" w:right="1701" w:bottom="1417" w:left="1701" w:header="720" w:footer="720" w:gutter="0"/>
+      <w:cols w:space="720"/>
+    </w:sectPr>
   </w:body>
 </w:document>
 </file>
@@ -862,10 +874,196 @@
 </file>
 
 <file path=word/numbering.xml><?xml version="1.0" encoding="utf-8"?>
-<w:numbering xmlns:w="http://schemas.openxmlformats.org/wordprocessingml/2006/main">
-  <w:abstractNum w:abstractNumId="990">
-    <w:nsid w:val="170cd2de"/>
+<w:numbering xmlns:ve="http://schemas.openxmlformats.org/markup-compatibility/2006" xmlns:o="urn:schemas-microsoft-com:office:office" xmlns:r="http://schemas.openxmlformats.org/officeDocument/2006/relationships" xmlns:m="http://schemas.openxmlformats.org/officeDocument/2006/math" xmlns:v="urn:schemas-microsoft-com:vml" xmlns:wp="http://schemas.openxmlformats.org/drawingml/2006/wordprocessingDrawing" xmlns:w10="urn:schemas-microsoft-com:office:word" xmlns:w="http://schemas.openxmlformats.org/wordprocessingml/2006/main" xmlns:wne="http://schemas.microsoft.com/office/word/2006/wordml">
+  <w:abstractNum w:abstractNumId="0">
+    <w:nsid w:val="FFFFFF7C"/>
+    <w:multiLevelType w:val="singleLevel"/>
+    <w:tmpl w:val="27DA23CC"/>
+    <w:lvl w:ilvl="0">
+      <w:start w:val="1"/>
+      <w:numFmt w:val="decimal"/>
+      <w:lvlText w:val="%1."/>
+      <w:lvlJc w:val="left"/>
+      <w:pPr>
+        <w:tabs>
+          <w:tab w:val="num" w:pos="1492"/>
+        </w:tabs>
+        <w:ind w:left="1492" w:hanging="360"/>
+      </w:pPr>
+    </w:lvl>
+  </w:abstractNum>
+  <w:abstractNum w:abstractNumId="1">
+    <w:nsid w:val="FFFFFF7D"/>
+    <w:multiLevelType w:val="singleLevel"/>
+    <w:tmpl w:val="8396AFD0"/>
+    <w:lvl w:ilvl="0">
+      <w:start w:val="1"/>
+      <w:numFmt w:val="decimal"/>
+      <w:lvlText w:val="%1."/>
+      <w:lvlJc w:val="left"/>
+      <w:pPr>
+        <w:tabs>
+          <w:tab w:val="num" w:pos="1209"/>
+        </w:tabs>
+        <w:ind w:left="1209" w:hanging="360"/>
+      </w:pPr>
+    </w:lvl>
+  </w:abstractNum>
+  <w:abstractNum w:abstractNumId="2">
+    <w:nsid w:val="FFFFFF7E"/>
+    <w:multiLevelType w:val="singleLevel"/>
+    <w:tmpl w:val="C50CF4E6"/>
+    <w:lvl w:ilvl="0">
+      <w:start w:val="1"/>
+      <w:numFmt w:val="decimal"/>
+      <w:lvlText w:val="%1."/>
+      <w:lvlJc w:val="left"/>
+      <w:pPr>
+        <w:tabs>
+          <w:tab w:val="num" w:pos="926"/>
+        </w:tabs>
+        <w:ind w:left="926" w:hanging="360"/>
+      </w:pPr>
+    </w:lvl>
+  </w:abstractNum>
+  <w:abstractNum w:abstractNumId="3">
+    <w:nsid w:val="FFFFFF7F"/>
+    <w:multiLevelType w:val="singleLevel"/>
+    <w:tmpl w:val="DF4E30A4"/>
+    <w:lvl w:ilvl="0">
+      <w:start w:val="1"/>
+      <w:numFmt w:val="decimal"/>
+      <w:lvlText w:val="%1."/>
+      <w:lvlJc w:val="left"/>
+      <w:pPr>
+        <w:tabs>
+          <w:tab w:val="num" w:pos="643"/>
+        </w:tabs>
+        <w:ind w:left="643" w:hanging="360"/>
+      </w:pPr>
+    </w:lvl>
+  </w:abstractNum>
+  <w:abstractNum w:abstractNumId="4">
+    <w:nsid w:val="FFFFFF80"/>
+    <w:multiLevelType w:val="singleLevel"/>
+    <w:tmpl w:val="8B2E0A38"/>
+    <w:lvl w:ilvl="0">
+      <w:start w:val="1"/>
+      <w:numFmt w:val="bullet"/>
+      <w:lvlText w:val=""/>
+      <w:lvlJc w:val="left"/>
+      <w:pPr>
+        <w:tabs>
+          <w:tab w:val="num" w:pos="1492"/>
+        </w:tabs>
+        <w:ind w:left="1492" w:hanging="360"/>
+      </w:pPr>
+      <w:rPr>
+        <w:rFonts w:ascii="Symbol" w:hAnsi="Symbol" w:hint="default"/>
+      </w:rPr>
+    </w:lvl>
+  </w:abstractNum>
+  <w:abstractNum w:abstractNumId="5">
+    <w:nsid w:val="FFFFFF81"/>
+    <w:multiLevelType w:val="singleLevel"/>
+    <w:tmpl w:val="EFBA5D88"/>
+    <w:lvl w:ilvl="0">
+      <w:start w:val="1"/>
+      <w:numFmt w:val="bullet"/>
+      <w:lvlText w:val=""/>
+      <w:lvlJc w:val="left"/>
+      <w:pPr>
+        <w:tabs>
+          <w:tab w:val="num" w:pos="1209"/>
+        </w:tabs>
+        <w:ind w:left="1209" w:hanging="360"/>
+      </w:pPr>
+      <w:rPr>
+        <w:rFonts w:ascii="Symbol" w:hAnsi="Symbol" w:hint="default"/>
+      </w:rPr>
+    </w:lvl>
+  </w:abstractNum>
+  <w:abstractNum w:abstractNumId="6">
+    <w:nsid w:val="FFFFFF82"/>
+    <w:multiLevelType w:val="singleLevel"/>
+    <w:tmpl w:val="3442269E"/>
+    <w:lvl w:ilvl="0">
+      <w:start w:val="1"/>
+      <w:numFmt w:val="bullet"/>
+      <w:lvlText w:val=""/>
+      <w:lvlJc w:val="left"/>
+      <w:pPr>
+        <w:tabs>
+          <w:tab w:val="num" w:pos="926"/>
+        </w:tabs>
+        <w:ind w:left="926" w:hanging="360"/>
+      </w:pPr>
+      <w:rPr>
+        <w:rFonts w:ascii="Symbol" w:hAnsi="Symbol" w:hint="default"/>
+      </w:rPr>
+    </w:lvl>
+  </w:abstractNum>
+  <w:abstractNum w:abstractNumId="7">
+    <w:nsid w:val="FFFFFF83"/>
+    <w:multiLevelType w:val="singleLevel"/>
+    <w:tmpl w:val="A73AD03C"/>
+    <w:lvl w:ilvl="0">
+      <w:start w:val="1"/>
+      <w:numFmt w:val="bullet"/>
+      <w:lvlText w:val=""/>
+      <w:lvlJc w:val="left"/>
+      <w:pPr>
+        <w:tabs>
+          <w:tab w:val="num" w:pos="643"/>
+        </w:tabs>
+        <w:ind w:left="643" w:hanging="360"/>
+      </w:pPr>
+      <w:rPr>
+        <w:rFonts w:ascii="Symbol" w:hAnsi="Symbol" w:hint="default"/>
+      </w:rPr>
+    </w:lvl>
+  </w:abstractNum>
+  <w:abstractNum w:abstractNumId="8">
+    <w:nsid w:val="FFFFFF88"/>
+    <w:multiLevelType w:val="singleLevel"/>
+    <w:tmpl w:val="8BFA9A64"/>
+    <w:lvl w:ilvl="0">
+      <w:start w:val="1"/>
+      <w:numFmt w:val="decimal"/>
+      <w:lvlText w:val="%1."/>
+      <w:lvlJc w:val="left"/>
+      <w:pPr>
+        <w:tabs>
+          <w:tab w:val="num" w:pos="360"/>
+        </w:tabs>
+        <w:ind w:left="360" w:hanging="360"/>
+      </w:pPr>
+    </w:lvl>
+  </w:abstractNum>
+  <w:abstractNum w:abstractNumId="9">
+    <w:nsid w:val="FFFFFF89"/>
+    <w:multiLevelType w:val="singleLevel"/>
+    <w:tmpl w:val="6350505E"/>
+    <w:lvl w:ilvl="0">
+      <w:start w:val="1"/>
+      <w:numFmt w:val="bullet"/>
+      <w:lvlText w:val=""/>
+      <w:lvlJc w:val="left"/>
+      <w:pPr>
+        <w:tabs>
+          <w:tab w:val="num" w:pos="360"/>
+        </w:tabs>
+        <w:ind w:left="360" w:hanging="360"/>
+      </w:pPr>
+      <w:rPr>
+        <w:rFonts w:ascii="Symbol" w:hAnsi="Symbol" w:hint="default"/>
+      </w:rPr>
+    </w:lvl>
+  </w:abstractNum>
+  <w:abstractNum w:abstractNumId="10">
+    <w:nsid w:val="170CD2DE"/>
     <w:multiLevelType w:val="multilevel"/>
+    <w:tmpl w:val="038C5D50"/>
     <w:lvl w:ilvl="0">
       <w:numFmt w:val="bullet"/>
       <w:lvlText w:val=" "/>
@@ -1172,8 +1370,38 @@
       </w:pPr>
     </w:lvl>
   </w:abstractNum>
-  <w:num w:numId="1000">
-    <w:abstractNumId w:val="990"/>
+  <w:num w:numId="1">
+    <w:abstractNumId w:val="10"/>
+  </w:num>
+  <w:num w:numId="2">
+    <w:abstractNumId w:val="9"/>
+  </w:num>
+  <w:num w:numId="3">
+    <w:abstractNumId w:val="7"/>
+  </w:num>
+  <w:num w:numId="4">
+    <w:abstractNumId w:val="6"/>
+  </w:num>
+  <w:num w:numId="5">
+    <w:abstractNumId w:val="5"/>
+  </w:num>
+  <w:num w:numId="6">
+    <w:abstractNumId w:val="4"/>
+  </w:num>
+  <w:num w:numId="7">
+    <w:abstractNumId w:val="8"/>
+  </w:num>
+  <w:num w:numId="8">
+    <w:abstractNumId w:val="3"/>
+  </w:num>
+  <w:num w:numId="9">
+    <w:abstractNumId w:val="2"/>
+  </w:num>
+  <w:num w:numId="10">
+    <w:abstractNumId w:val="1"/>
+  </w:num>
+  <w:num w:numId="11">
+    <w:abstractNumId w:val="0"/>
   </w:num>
   <w:num w:numId="1000">
     <w:abstractNumId w:val="990"/>
@@ -1231,336 +1459,21 @@
       </w:pPr>
     </w:pPrDefault>
   </w:docDefaults>
-  <w:latentStyles w:defLockedState="0" w:defUIPriority="0" w:defSemiHidden="0" w:defUnhideWhenUsed="0" w:defQFormat="0" w:count="276"/>
+  <w:latentStyles w:defLockedState="0" w:defUIPriority="0" w:defSemiHidden="0" w:defUnhideWhenUsed="0" w:defQFormat="0" w:count="267"/>
   <w:style w:type="paragraph" w:default="1" w:styleId="Normal">
     <w:name w:val="Normal"/>
     <w:qFormat/>
-  </w:style>
-  <w:style w:type="paragraph" w:styleId="BodyText">
-    <w:name w:val="Body Text"/>
-    <w:basedOn w:val="Normal"/>
-    <w:link w:val="BodyTextChar"/>
-    <w:pPr>
-      <w:spacing w:before="180" w:after="180"/>
-    </w:pPr>
-    <w:qFormat/>
-  </w:style>
-  <w:style w:type="paragraph" w:customStyle="1" w:styleId="FirstParagraph">
-    <w:name w:val="First Paragraph"/>
-    <w:basedOn w:val="BodyText"/>
-    <w:next w:val="BodyText"/>
-    <w:qFormat/>
-  </w:style>
-  <w:style w:type="paragraph" w:customStyle="1" w:styleId="Compact">
-    <w:name w:val="Compact"/>
-    <w:basedOn w:val="BodyText"/>
-    <w:qFormat/>
-    <w:pPr>
-      <w:spacing w:before="36" w:after="36"/>
-    </w:pPr>
-  </w:style>
-  <w:style w:type="paragraph" w:styleId="Title">
-    <w:name w:val="Title"/>
-    <w:basedOn w:val="Normal"/>
-    <w:next w:val="BodyText"/>
-    <w:qFormat/>
-    <w:pPr>
-      <w:keepNext/>
-      <w:keepLines/>
-      <w:spacing w:before="480" w:after="240"/>
-      <w:jc w:val="center"/>
-    </w:pPr>
-    <w:rPr>
-      <w:rFonts w:asciiTheme="majorHAnsi" w:eastAsiaTheme="majorEastAsia" w:hAnsiTheme="majorHAnsi" w:cstheme="majorBidi"/>
-      <w:b/>
-      <w:bCs/>
-      <w:color w:val="345A8A" w:themeColor="accent1" w:themeShade="B5"/>
-      <w:sz w:val="36"/>
-      <w:szCs w:val="36"/>
-    </w:rPr>
-  </w:style>
-  <w:style w:type="paragraph" w:styleId="Subtitle">
-    <w:name w:val="Subtitle"/>
-    <w:basedOn w:val="Title"/>
-    <w:next w:val="BodyText"/>
-    <w:qFormat/>
-    <w:pPr>
-      <w:keepNext/>
-      <w:keepLines/>
-      <w:spacing w:before="240" w:after="240"/>
-      <w:jc w:val="center"/>
-    </w:pPr>
-    <w:rPr>
-      <w:sz w:val="30"/>
-      <w:szCs w:val="30"/>
-    </w:rPr>
-  </w:style>
-  <w:style w:type="paragraph" w:customStyle="1" w:styleId="Author">
-    <w:name w:val="Author"/>
-    <w:next w:val="BodyText"/>
-    <w:qFormat/>
-    <w:pPr>
-      <w:keepNext/>
-      <w:keepLines/>
-      <w:jc w:val="center"/>
-    </w:pPr>
-  </w:style>
-  <w:style w:type="paragraph" w:styleId="Date">
-    <w:name w:val="Date"/>
-    <w:next w:val="BodyText"/>
-    <w:qFormat/>
-    <w:pPr>
-      <w:keepNext/>
-      <w:keepLines/>
-      <w:jc w:val="center"/>
-    </w:pPr>
-  </w:style>
-  <w:style w:type="paragraph" w:customStyle="1" w:styleId="Abstract">
-    <w:name w:val="Abstract"/>
-    <w:basedOn w:val="Normal"/>
-    <w:next w:val="BodyText"/>
-    <w:qFormat/>
-    <w:pPr>
-      <w:keepNext/>
-      <w:keepLines/>
-      <w:spacing w:before="300" w:after="300"/>
-    </w:pPr>
-    <w:rPr>
-      <w:sz w:val="20"/>
-      <w:szCs w:val="20"/>
-    </w:rPr>
-  </w:style>
-  <w:style w:type="paragraph" w:styleId="Bibliography">
-    <w:name w:val="Bibliography"/>
-    <w:basedOn w:val="Normal"/>
-    <w:next w:val="Bibliography"/>
-    <w:qFormat/>
-    <w:pPr/>
-    <w:rPr/>
-  </w:style>
-  <w:style w:type="paragraph" w:styleId="Heading1">
-    <w:name w:val="Heading 1"/>
-    <w:basedOn w:val="Normal"/>
-    <w:next w:val="BodyText"/>
-    <w:uiPriority w:val="9"/>
-    <w:qFormat/>
-    <w:pPr>
-      <w:keepNext/>
-      <w:keepLines/>
-      <w:spacing w:before="480" w:after="0"/>
-      <w:outlineLvl w:val="0"/>
-    </w:pPr>
-    <w:rPr>
-      <w:rFonts w:asciiTheme="majorHAnsi" w:eastAsiaTheme="majorEastAsia" w:hAnsiTheme="majorHAnsi" w:cstheme="majorBidi"/>
-      <w:b/>
-      <w:bCs/>
-      <w:color w:val="345A8A" w:themeColor="accent1" w:themeShade="B5"/>
-      <w:sz w:val="32"/>
-      <w:szCs w:val="32"/>
-    </w:rPr>
-  </w:style>
-  <w:style w:type="paragraph" w:styleId="Heading2">
-    <w:name w:val="Heading 2"/>
-    <w:basedOn w:val="Normal"/>
-    <w:next w:val="BodyText"/>
-    <w:uiPriority w:val="9"/>
-    <w:unhideWhenUsed/>
-    <w:qFormat/>
-    <w:pPr>
-      <w:keepNext/>
-      <w:keepLines/>
-      <w:spacing w:before="200" w:after="0"/>
-      <w:outlineLvl w:val="1"/>
-    </w:pPr>
-    <w:rPr>
-      <w:rFonts w:asciiTheme="majorHAnsi" w:eastAsiaTheme="majorEastAsia" w:hAnsiTheme="majorHAnsi" w:cstheme="majorBidi"/>
-      <w:b/>
-      <w:bCs/>
-      <w:color w:val="4F81BD" w:themeColor="accent1"/>
-      <w:sz w:val="32"/>
-      <w:szCs w:val="32"/>
-    </w:rPr>
-  </w:style>
-  <w:style w:type="paragraph" w:styleId="Heading3">
-    <w:name w:val="Heading 3"/>
-    <w:basedOn w:val="Normal"/>
-    <w:next w:val="BodyText"/>
-    <w:uiPriority w:val="9"/>
-    <w:unhideWhenUsed/>
-    <w:qFormat/>
-    <w:pPr>
-      <w:keepNext/>
-      <w:keepLines/>
-      <w:spacing w:before="200" w:after="0"/>
-      <w:outlineLvl w:val="2"/>
-    </w:pPr>
-    <w:rPr>
-      <w:rFonts w:asciiTheme="majorHAnsi" w:eastAsiaTheme="majorEastAsia" w:hAnsiTheme="majorHAnsi" w:cstheme="majorBidi"/>
-      <w:b/>
-      <w:bCs/>
-      <w:color w:val="4F81BD" w:themeColor="accent1"/>
-      <w:sz w:val="28"/>
-      <w:szCs w:val="28"/>
-    </w:rPr>
-  </w:style>
-  <w:style w:type="paragraph" w:styleId="Heading4">
-    <w:name w:val="Heading 4"/>
-    <w:basedOn w:val="Normal"/>
-    <w:next w:val="BodyText"/>
-    <w:uiPriority w:val="9"/>
-    <w:unhideWhenUsed/>
-    <w:qFormat/>
-    <w:pPr>
-      <w:keepNext/>
-      <w:keepLines/>
-      <w:spacing w:before="200" w:after="0"/>
-      <w:outlineLvl w:val="3"/>
-    </w:pPr>
-    <w:rPr>
-      <w:rFonts w:asciiTheme="majorHAnsi" w:eastAsiaTheme="majorEastAsia" w:hAnsiTheme="majorHAnsi" w:cstheme="majorBidi"/>
-      <w:b/>
-      <w:bCs/>
-      <w:color w:val="4F81BD" w:themeColor="accent1"/>
-      <w:sz w:val="24"/>
-      <w:szCs w:val="24"/>
-    </w:rPr>
-  </w:style>
-  <w:style w:type="paragraph" w:styleId="Heading5">
-    <w:name w:val="Heading 5"/>
-    <w:basedOn w:val="Normal"/>
-    <w:next w:val="BodyText"/>
-    <w:uiPriority w:val="9"/>
-    <w:unhideWhenUsed/>
-    <w:qFormat/>
-    <w:pPr>
-      <w:keepNext/>
-      <w:keepLines/>
-      <w:spacing w:before="200" w:after="0"/>
-      <w:outlineLvl w:val="4"/>
-    </w:pPr>
-    <w:rPr>
-      <w:rFonts w:asciiTheme="majorHAnsi" w:eastAsiaTheme="majorEastAsia" w:hAnsiTheme="majorHAnsi" w:cstheme="majorBidi"/>
-      <w:i/>
-      <w:iCs/>
-      <w:color w:val="4F81BD" w:themeColor="accent1"/>
-      <w:sz w:val="24"/>
-      <w:szCs w:val="24"/>
-    </w:rPr>
-  </w:style>
-  <w:style w:type="paragraph" w:styleId="Heading6">
-    <w:name w:val="Heading 6"/>
-    <w:basedOn w:val="Normal"/>
-    <w:next w:val="BodyText"/>
-    <w:uiPriority w:val="9"/>
-    <w:unhideWhenUsed/>
-    <w:qFormat/>
-    <w:pPr>
-      <w:keepNext/>
-      <w:keepLines/>
-      <w:spacing w:before="200" w:after="0"/>
-      <w:outlineLvl w:val="5"/>
-    </w:pPr>
-    <w:rPr>
-      <w:rFonts w:asciiTheme="majorHAnsi" w:eastAsiaTheme="majorEastAsia" w:hAnsiTheme="majorHAnsi" w:cstheme="majorBidi"/>
-      <w:color w:val="4F81BD" w:themeColor="accent1"/>
-      <w:sz w:val="24"/>
-      <w:szCs w:val="24"/>
-    </w:rPr>
-  </w:style>
-  <w:style w:type="paragraph" w:styleId="Heading7">
-    <w:name w:val="Heading 7"/>
-    <w:basedOn w:val="Normal"/>
-    <w:next w:val="BodyText"/>
-    <w:uiPriority w:val="9"/>
-    <w:unhideWhenUsed/>
-    <w:qFormat/>
-    <w:pPr>
-      <w:keepNext/>
-      <w:keepLines/>
-      <w:spacing w:before="200" w:after="0"/>
-      <w:outlineLvl w:val="6"/>
-    </w:pPr>
-    <w:rPr>
-      <w:rFonts w:asciiTheme="majorHAnsi" w:eastAsiaTheme="majorEastAsia" w:hAnsiTheme="majorHAnsi" w:cstheme="majorBidi"/>
-      <w:color w:val="4F81BD" w:themeColor="accent1"/>
-      <w:sz w:val="24"/>
-      <w:szCs w:val="24"/>
-    </w:rPr>
-  </w:style>
-  <w:style w:type="paragraph" w:styleId="Heading8">
-    <w:name w:val="Heading 8"/>
-    <w:basedOn w:val="Normal"/>
-    <w:next w:val="BodyText"/>
-    <w:uiPriority w:val="9"/>
-    <w:unhideWhenUsed/>
-    <w:qFormat/>
-    <w:pPr>
-      <w:keepNext/>
-      <w:keepLines/>
-      <w:spacing w:before="200" w:after="0"/>
-      <w:outlineLvl w:val="7"/>
-    </w:pPr>
-    <w:rPr>
-      <w:rFonts w:asciiTheme="majorHAnsi" w:eastAsiaTheme="majorEastAsia" w:hAnsiTheme="majorHAnsi" w:cstheme="majorBidi"/>
-      <w:color w:val="4F81BD" w:themeColor="accent1"/>
-      <w:sz w:val="24"/>
-      <w:szCs w:val="24"/>
-    </w:rPr>
-  </w:style>
-  <w:style w:type="paragraph" w:styleId="Heading9">
-    <w:name w:val="Heading 9"/>
-    <w:basedOn w:val="Normal"/>
-    <w:next w:val="BodyText"/>
-    <w:uiPriority w:val="9"/>
-    <w:unhideWhenUsed/>
-    <w:qFormat/>
-    <w:pPr>
-      <w:keepNext/>
-      <w:keepLines/>
-      <w:spacing w:before="200" w:after="0"/>
-      <w:outlineLvl w:val="8"/>
-    </w:pPr>
-    <w:rPr>
-      <w:rFonts w:asciiTheme="majorHAnsi" w:eastAsiaTheme="majorEastAsia" w:hAnsiTheme="majorHAnsi" w:cstheme="majorBidi"/>
-      <w:color w:val="4F81BD" w:themeColor="accent1"/>
-      <w:sz w:val="24"/>
-      <w:szCs w:val="24"/>
-    </w:rPr>
-  </w:style>
-  <w:style w:type="paragraph" w:styleId="BlockText">
-    <w:name w:val="Block Text"/>
-    <w:basedOn w:val="BodyText"/>
-    <w:next w:val="BodyText"/>
-    <w:uiPriority w:val="9"/>
-    <w:unhideWhenUsed/>
-    <w:qFormat/>
-    <w:pPr>
-      <w:spacing w:before="100" w:after="100"/>
-      <w:ind w:firstLine="0"/>
-    </w:pPr>
-    <w:rPr>
-      <w:rFonts w:asciiTheme="majorHAnsi" w:eastAsiaTheme="majorEastAsia" w:hAnsiTheme="majorHAnsi" w:cstheme="majorBidi"/>
-      <w:bCs/>
-      <w:sz w:val="20"/>
-      <w:szCs w:val="20"/>
-    </w:rPr>
-  </w:style>
-  <w:style w:type="paragraph" w:styleId="FootnoteText">
-    <w:name w:val="Footnote Text"/>
-    <w:basedOn w:val="Normal"/>
-    <w:next w:val="FootnoteText"/>
-    <w:uiPriority w:val="9"/>
-    <w:unhideWhenUsed/>
-    <w:qFormat/>
-  </w:style>
-  <w:style w:type="character" w:default="1" w:styleId="DefaultParagraphFont">
+    <w:rsid w:val="00F514C6"/>
+  </w:style>
+  <w:style w:type="character" w:default="1" w:styleId="Fontepargpadro">
     <w:name w:val="Default Paragraph Font"/>
+    <w:uiPriority w:val="1"/>
     <w:semiHidden/>
     <w:unhideWhenUsed/>
   </w:style>
-  <w:style w:type="table" w:default="1" w:styleId="Table">
-    <w:name w:val="Table"/>
-    <w:basedOn w:val="TableNormal"/>
+  <w:style w:type="table" w:default="1" w:styleId="Tabelanormal">
+    <w:name w:val="Normal Table"/>
+    <w:uiPriority w:val="99"/>
     <w:semiHidden/>
     <w:unhideWhenUsed/>
     <w:qFormat/>
@@ -1574,10 +1487,350 @@
       </w:tblCellMar>
     </w:tblPr>
   </w:style>
+  <w:style w:type="numbering" w:default="1" w:styleId="Semlista">
+    <w:name w:val="No List"/>
+    <w:uiPriority w:val="99"/>
+    <w:semiHidden/>
+    <w:unhideWhenUsed/>
+  </w:style>
+  <w:style w:type="paragraph" w:styleId="Corpodetexto">
+    <w:name w:val="Body Text"/>
+    <w:basedOn w:val="Normal"/>
+    <w:link w:val="CorpodetextoChar"/>
+    <w:qFormat/>
+    <w:rsid w:val="00F514C6"/>
+    <w:pPr>
+      <w:spacing w:before="180" w:after="180"/>
+    </w:pPr>
+  </w:style>
+  <w:style w:type="paragraph" w:customStyle="1" w:styleId="FirstParagraph">
+    <w:name w:val="First Paragraph"/>
+    <w:basedOn w:val="Corpodetexto"/>
+    <w:next w:val="Corpodetexto"/>
+    <w:qFormat/>
+    <w:rsid w:val="00F514C6"/>
+  </w:style>
+  <w:style w:type="paragraph" w:customStyle="1" w:styleId="Compact">
+    <w:name w:val="Compact"/>
+    <w:basedOn w:val="Corpodetexto"/>
+    <w:qFormat/>
+    <w:rsid w:val="00F514C6"/>
+    <w:pPr>
+      <w:spacing w:before="36" w:after="36"/>
+    </w:pPr>
+  </w:style>
+  <w:style w:type="paragraph" w:styleId="Ttulo">
+    <w:name w:val="Title"/>
+    <w:basedOn w:val="Normal"/>
+    <w:next w:val="Corpodetexto"/>
+    <w:qFormat/>
+    <w:rsid w:val="00F514C6"/>
+    <w:pPr>
+      <w:keepNext/>
+      <w:keepLines/>
+      <w:spacing w:before="480" w:after="240"/>
+      <w:jc w:val="center"/>
+    </w:pPr>
+    <w:rPr>
+      <w:rFonts w:asciiTheme="majorHAnsi" w:eastAsiaTheme="majorEastAsia" w:hAnsiTheme="majorHAnsi" w:cstheme="majorBidi"/>
+      <w:b/>
+      <w:bCs/>
+      <w:color w:val="000000" w:themeColor="accent1" w:themeShade="B5"/>
+      <w:sz w:val="36"/>
+      <w:szCs w:val="36"/>
+    </w:rPr>
+  </w:style>
+  <w:style w:type="paragraph" w:styleId="Subttulo">
+    <w:name w:val="Subtitle"/>
+    <w:basedOn w:val="Ttulo"/>
+    <w:next w:val="Corpodetexto"/>
+    <w:qFormat/>
+    <w:rsid w:val="00F514C6"/>
+    <w:pPr>
+      <w:spacing w:before="240"/>
+    </w:pPr>
+    <w:rPr>
+      <w:sz w:val="30"/>
+      <w:szCs w:val="30"/>
+    </w:rPr>
+  </w:style>
+  <w:style w:type="paragraph" w:customStyle="1" w:styleId="Author">
+    <w:name w:val="Author"/>
+    <w:next w:val="Corpodetexto"/>
+    <w:qFormat/>
+    <w:rsid w:val="00F514C6"/>
+    <w:pPr>
+      <w:keepNext/>
+      <w:keepLines/>
+      <w:jc w:val="center"/>
+    </w:pPr>
+  </w:style>
+  <w:style w:type="paragraph" w:styleId="Data">
+    <w:name w:val="Date"/>
+    <w:next w:val="Corpodetexto"/>
+    <w:qFormat/>
+    <w:rsid w:val="00F514C6"/>
+    <w:pPr>
+      <w:keepNext/>
+      <w:keepLines/>
+      <w:jc w:val="center"/>
+    </w:pPr>
+  </w:style>
+  <w:style w:type="paragraph" w:customStyle="1" w:styleId="Abstract">
+    <w:name w:val="Abstract"/>
+    <w:basedOn w:val="Normal"/>
+    <w:next w:val="Corpodetexto"/>
+    <w:qFormat/>
+    <w:rsid w:val="00F514C6"/>
+    <w:pPr>
+      <w:keepNext/>
+      <w:keepLines/>
+      <w:spacing w:before="300" w:after="300"/>
+    </w:pPr>
+    <w:rPr>
+      <w:sz w:val="20"/>
+      <w:szCs w:val="20"/>
+    </w:rPr>
+  </w:style>
+  <w:style w:type="paragraph" w:styleId="Bibliografia">
+    <w:name w:val="Bibliography"/>
+    <w:basedOn w:val="Normal"/>
+    <w:qFormat/>
+    <w:rsid w:val="00F514C6"/>
+  </w:style>
+  <w:style w:type="paragraph" w:customStyle="1" w:styleId="Heading1">
+    <w:name w:val="Heading 1"/>
+    <w:basedOn w:val="Normal"/>
+    <w:next w:val="Corpodetexto"/>
+    <w:uiPriority w:val="9"/>
+    <w:qFormat/>
+    <w:rsid w:val="00F514C6"/>
+    <w:pPr>
+      <w:keepNext/>
+      <w:keepLines/>
+      <w:spacing w:before="480" w:after="0"/>
+      <w:outlineLvl w:val="0"/>
+    </w:pPr>
+    <w:rPr>
+      <w:rFonts w:asciiTheme="majorHAnsi" w:eastAsiaTheme="majorEastAsia" w:hAnsiTheme="majorHAnsi" w:cstheme="majorBidi"/>
+      <w:b/>
+      <w:bCs/>
+      <w:color w:val="000000" w:themeColor="accent1" w:themeShade="B5"/>
+      <w:sz w:val="32"/>
+      <w:szCs w:val="32"/>
+    </w:rPr>
+  </w:style>
+  <w:style w:type="paragraph" w:customStyle="1" w:styleId="Heading2">
+    <w:name w:val="Heading 2"/>
+    <w:basedOn w:val="Normal"/>
+    <w:next w:val="Corpodetexto"/>
+    <w:uiPriority w:val="9"/>
+    <w:unhideWhenUsed/>
+    <w:qFormat/>
+    <w:rsid w:val="00F514C6"/>
+    <w:pPr>
+      <w:keepNext/>
+      <w:keepLines/>
+      <w:spacing w:before="200" w:after="0"/>
+      <w:outlineLvl w:val="1"/>
+    </w:pPr>
+    <w:rPr>
+      <w:rFonts w:asciiTheme="majorHAnsi" w:eastAsiaTheme="majorEastAsia" w:hAnsiTheme="majorHAnsi" w:cstheme="majorBidi"/>
+      <w:b/>
+      <w:bCs/>
+      <w:color w:val="000000" w:themeColor="accent1"/>
+      <w:sz w:val="32"/>
+      <w:szCs w:val="32"/>
+    </w:rPr>
+  </w:style>
+  <w:style w:type="paragraph" w:customStyle="1" w:styleId="Heading3">
+    <w:name w:val="Heading 3"/>
+    <w:basedOn w:val="Normal"/>
+    <w:next w:val="Corpodetexto"/>
+    <w:uiPriority w:val="9"/>
+    <w:unhideWhenUsed/>
+    <w:qFormat/>
+    <w:rsid w:val="00F514C6"/>
+    <w:pPr>
+      <w:keepNext/>
+      <w:keepLines/>
+      <w:spacing w:before="200" w:after="0"/>
+      <w:outlineLvl w:val="2"/>
+    </w:pPr>
+    <w:rPr>
+      <w:rFonts w:asciiTheme="majorHAnsi" w:eastAsiaTheme="majorEastAsia" w:hAnsiTheme="majorHAnsi" w:cstheme="majorBidi"/>
+      <w:b/>
+      <w:bCs/>
+      <w:color w:val="000000" w:themeColor="accent1"/>
+      <w:sz w:val="28"/>
+      <w:szCs w:val="28"/>
+    </w:rPr>
+  </w:style>
+  <w:style w:type="paragraph" w:customStyle="1" w:styleId="Heading4">
+    <w:name w:val="Heading 4"/>
+    <w:basedOn w:val="Normal"/>
+    <w:next w:val="Corpodetexto"/>
+    <w:uiPriority w:val="9"/>
+    <w:unhideWhenUsed/>
+    <w:qFormat/>
+    <w:rsid w:val="00F514C6"/>
+    <w:pPr>
+      <w:keepNext/>
+      <w:keepLines/>
+      <w:spacing w:before="200" w:after="0"/>
+      <w:outlineLvl w:val="3"/>
+    </w:pPr>
+    <w:rPr>
+      <w:rFonts w:asciiTheme="majorHAnsi" w:eastAsiaTheme="majorEastAsia" w:hAnsiTheme="majorHAnsi" w:cstheme="majorBidi"/>
+      <w:b/>
+      <w:bCs/>
+      <w:color w:val="000000" w:themeColor="accent1"/>
+    </w:rPr>
+  </w:style>
+  <w:style w:type="paragraph" w:customStyle="1" w:styleId="Heading5">
+    <w:name w:val="Heading 5"/>
+    <w:basedOn w:val="Normal"/>
+    <w:next w:val="Corpodetexto"/>
+    <w:uiPriority w:val="9"/>
+    <w:unhideWhenUsed/>
+    <w:qFormat/>
+    <w:rsid w:val="00F514C6"/>
+    <w:pPr>
+      <w:keepNext/>
+      <w:keepLines/>
+      <w:spacing w:before="200" w:after="0"/>
+      <w:outlineLvl w:val="4"/>
+    </w:pPr>
+    <w:rPr>
+      <w:rFonts w:asciiTheme="majorHAnsi" w:eastAsiaTheme="majorEastAsia" w:hAnsiTheme="majorHAnsi" w:cstheme="majorBidi"/>
+      <w:i/>
+      <w:iCs/>
+      <w:color w:val="000000" w:themeColor="accent1"/>
+    </w:rPr>
+  </w:style>
+  <w:style w:type="paragraph" w:customStyle="1" w:styleId="Heading6">
+    <w:name w:val="Heading 6"/>
+    <w:basedOn w:val="Normal"/>
+    <w:next w:val="Corpodetexto"/>
+    <w:uiPriority w:val="9"/>
+    <w:unhideWhenUsed/>
+    <w:qFormat/>
+    <w:rsid w:val="00F514C6"/>
+    <w:pPr>
+      <w:keepNext/>
+      <w:keepLines/>
+      <w:spacing w:before="200" w:after="0"/>
+      <w:outlineLvl w:val="5"/>
+    </w:pPr>
+    <w:rPr>
+      <w:rFonts w:asciiTheme="majorHAnsi" w:eastAsiaTheme="majorEastAsia" w:hAnsiTheme="majorHAnsi" w:cstheme="majorBidi"/>
+      <w:color w:val="000000" w:themeColor="accent1"/>
+    </w:rPr>
+  </w:style>
+  <w:style w:type="paragraph" w:customStyle="1" w:styleId="Heading7">
+    <w:name w:val="Heading 7"/>
+    <w:basedOn w:val="Normal"/>
+    <w:next w:val="Corpodetexto"/>
+    <w:uiPriority w:val="9"/>
+    <w:unhideWhenUsed/>
+    <w:qFormat/>
+    <w:rsid w:val="00F514C6"/>
+    <w:pPr>
+      <w:keepNext/>
+      <w:keepLines/>
+      <w:spacing w:before="200" w:after="0"/>
+      <w:outlineLvl w:val="6"/>
+    </w:pPr>
+    <w:rPr>
+      <w:rFonts w:asciiTheme="majorHAnsi" w:eastAsiaTheme="majorEastAsia" w:hAnsiTheme="majorHAnsi" w:cstheme="majorBidi"/>
+      <w:color w:val="000000" w:themeColor="accent1"/>
+    </w:rPr>
+  </w:style>
+  <w:style w:type="paragraph" w:customStyle="1" w:styleId="Heading8">
+    <w:name w:val="Heading 8"/>
+    <w:basedOn w:val="Normal"/>
+    <w:next w:val="Corpodetexto"/>
+    <w:uiPriority w:val="9"/>
+    <w:unhideWhenUsed/>
+    <w:qFormat/>
+    <w:rsid w:val="00F514C6"/>
+    <w:pPr>
+      <w:keepNext/>
+      <w:keepLines/>
+      <w:spacing w:before="200" w:after="0"/>
+      <w:outlineLvl w:val="7"/>
+    </w:pPr>
+    <w:rPr>
+      <w:rFonts w:asciiTheme="majorHAnsi" w:eastAsiaTheme="majorEastAsia" w:hAnsiTheme="majorHAnsi" w:cstheme="majorBidi"/>
+      <w:color w:val="000000" w:themeColor="accent1"/>
+    </w:rPr>
+  </w:style>
+  <w:style w:type="paragraph" w:customStyle="1" w:styleId="Heading9">
+    <w:name w:val="Heading 9"/>
+    <w:basedOn w:val="Normal"/>
+    <w:next w:val="Corpodetexto"/>
+    <w:uiPriority w:val="9"/>
+    <w:unhideWhenUsed/>
+    <w:qFormat/>
+    <w:rsid w:val="00F514C6"/>
+    <w:pPr>
+      <w:keepNext/>
+      <w:keepLines/>
+      <w:spacing w:before="200" w:after="0"/>
+      <w:outlineLvl w:val="8"/>
+    </w:pPr>
+    <w:rPr>
+      <w:rFonts w:asciiTheme="majorHAnsi" w:eastAsiaTheme="majorEastAsia" w:hAnsiTheme="majorHAnsi" w:cstheme="majorBidi"/>
+      <w:color w:val="000000" w:themeColor="accent1"/>
+    </w:rPr>
+  </w:style>
+  <w:style w:type="paragraph" w:styleId="Textoembloco">
+    <w:name w:val="Block Text"/>
+    <w:basedOn w:val="Corpodetexto"/>
+    <w:next w:val="Corpodetexto"/>
+    <w:uiPriority w:val="9"/>
+    <w:unhideWhenUsed/>
+    <w:qFormat/>
+    <w:rsid w:val="00F514C6"/>
+    <w:pPr>
+      <w:spacing w:before="100" w:after="100"/>
+    </w:pPr>
+    <w:rPr>
+      <w:rFonts w:asciiTheme="majorHAnsi" w:eastAsiaTheme="majorEastAsia" w:hAnsiTheme="majorHAnsi" w:cstheme="majorBidi"/>
+      <w:bCs/>
+      <w:sz w:val="20"/>
+      <w:szCs w:val="20"/>
+    </w:rPr>
+  </w:style>
+  <w:style w:type="paragraph" w:customStyle="1" w:styleId="FootnoteText">
+    <w:name w:val="Footnote Text"/>
+    <w:basedOn w:val="Normal"/>
+    <w:uiPriority w:val="9"/>
+    <w:unhideWhenUsed/>
+    <w:qFormat/>
+    <w:rsid w:val="00F514C6"/>
+  </w:style>
+  <w:style w:type="table" w:customStyle="1" w:styleId="Table">
+    <w:name w:val="Table"/>
+    <w:semiHidden/>
+    <w:unhideWhenUsed/>
+    <w:qFormat/>
+    <w:rsid w:val="00F514C6"/>
+    <w:tblPr>
+      <w:tblInd w:w="0" w:type="dxa"/>
+      <w:tblCellMar>
+        <w:top w:w="0" w:type="dxa"/>
+        <w:left w:w="108" w:type="dxa"/>
+        <w:bottom w:w="0" w:type="dxa"/>
+        <w:right w:w="108" w:type="dxa"/>
+      </w:tblCellMar>
+    </w:tblPr>
+  </w:style>
   <w:style w:type="paragraph" w:customStyle="1" w:styleId="DefinitionTerm">
     <w:name w:val="Definition Term"/>
     <w:basedOn w:val="Normal"/>
     <w:next w:val="Definition"/>
+    <w:rsid w:val="00F514C6"/>
     <w:pPr>
       <w:keepNext/>
       <w:keepLines/>
@@ -1590,13 +1843,15 @@
   <w:style w:type="paragraph" w:customStyle="1" w:styleId="Definition">
     <w:name w:val="Definition"/>
     <w:basedOn w:val="Normal"/>
-  </w:style>
-  <w:style w:type="paragraph" w:styleId="Caption">
+    <w:rsid w:val="00F514C6"/>
+  </w:style>
+  <w:style w:type="paragraph" w:customStyle="1" w:styleId="Caption">
     <w:name w:val="Caption"/>
     <w:basedOn w:val="Normal"/>
-    <w:link w:val="BodyTextChar"/>
+    <w:link w:val="CorpodetextoChar"/>
+    <w:rsid w:val="00F514C6"/>
     <w:pPr>
-      <w:spacing w:before="0" w:after="120"/>
+      <w:spacing w:after="120"/>
     </w:pPr>
     <w:rPr>
       <w:i/>
@@ -1605,6 +1860,7 @@
   <w:style w:type="paragraph" w:customStyle="1" w:styleId="TableCaption">
     <w:name w:val="Table Caption"/>
     <w:basedOn w:val="Caption"/>
+    <w:rsid w:val="00F514C6"/>
     <w:pPr>
       <w:keepNext/>
     </w:pPr>
@@ -1612,61 +1868,68 @@
   <w:style w:type="paragraph" w:customStyle="1" w:styleId="ImageCaption">
     <w:name w:val="Image Caption"/>
     <w:basedOn w:val="Caption"/>
+    <w:rsid w:val="00F514C6"/>
   </w:style>
   <w:style w:type="paragraph" w:customStyle="1" w:styleId="Figure">
     <w:name w:val="Figure"/>
     <w:basedOn w:val="Normal"/>
+    <w:rsid w:val="00F514C6"/>
   </w:style>
   <w:style w:type="paragraph" w:customStyle="1" w:styleId="CaptionedFigure">
     <w:name w:val="Captioned Figure"/>
     <w:basedOn w:val="Figure"/>
+    <w:rsid w:val="00F514C6"/>
     <w:pPr>
       <w:keepNext/>
     </w:pPr>
   </w:style>
-  <w:style w:type="character" w:customStyle="1" w:styleId="BodyTextChar">
-    <w:name w:val="Body Text Char"/>
-    <w:basedOn w:val="DefaultParagraphFont"/>
-    <w:link w:val="BodyText"/>
+  <w:style w:type="character" w:customStyle="1" w:styleId="CorpodetextoChar">
+    <w:name w:val="Corpo de texto Char"/>
+    <w:basedOn w:val="Fontepargpadro"/>
+    <w:link w:val="Caption"/>
+    <w:rsid w:val="00F514C6"/>
   </w:style>
   <w:style w:type="character" w:customStyle="1" w:styleId="VerbatimChar">
     <w:name w:val="Verbatim Char"/>
-    <w:basedOn w:val="BodyTextChar"/>
+    <w:basedOn w:val="CorpodetextoChar"/>
+    <w:rsid w:val="00F514C6"/>
     <w:rPr>
       <w:rFonts w:ascii="Consolas" w:hAnsi="Consolas"/>
       <w:sz w:val="22"/>
     </w:rPr>
   </w:style>
-  <w:style w:type="character" w:styleId="FootnoteReference">
+  <w:style w:type="character" w:customStyle="1" w:styleId="FootnoteReference">
     <w:name w:val="Footnote Reference"/>
-    <w:basedOn w:val="BodyTextChar"/>
+    <w:basedOn w:val="CorpodetextoChar"/>
+    <w:rsid w:val="00F514C6"/>
     <w:rPr>
       <w:vertAlign w:val="superscript"/>
     </w:rPr>
   </w:style>
   <w:style w:type="character" w:styleId="Hyperlink">
     <w:name w:val="Hyperlink"/>
-    <w:basedOn w:val="BodyTextChar"/>
-    <w:rPr>
-      <w:color w:val="4F81BD" w:themeColor="accent1"/>
-    </w:rPr>
-  </w:style>
-  <w:style w:type="paragraph" w:styleId="TOCHeading">
+    <w:basedOn w:val="CorpodetextoChar"/>
+    <w:rsid w:val="00F514C6"/>
+    <w:rPr>
+      <w:color w:val="000000" w:themeColor="accent1"/>
+    </w:rPr>
+  </w:style>
+  <w:style w:type="paragraph" w:styleId="CabealhodoSumrio">
     <w:name w:val="TOC Heading"/>
     <w:basedOn w:val="Heading1"/>
-    <w:next w:val="BodyText"/>
+    <w:next w:val="Corpodetexto"/>
     <w:uiPriority w:val="39"/>
     <w:unhideWhenUsed/>
     <w:qFormat/>
+    <w:rsid w:val="00F514C6"/>
     <w:pPr>
       <w:spacing w:before="240" w:line="259" w:lineRule="auto"/>
       <w:outlineLvl w:val="9"/>
     </w:pPr>
     <w:rPr>
-      <w:rFonts w:asciiTheme="majorHAnsi" w:eastAsiaTheme="majorEastAsia" w:hAnsiTheme="majorHAnsi" w:cstheme="majorBidi"/>
       <w:b w:val="0"/>
       <w:bCs w:val="0"/>
-      <w:color w:val="365F91" w:themeColor="accent1" w:themeShade="BF"/>
+      <w:color w:val="000000" w:themeColor="accent1" w:themeShade="BF"/>
     </w:rPr>
   </w:style>
   <w:style w:type="paragraph" w:customStyle="1" w:styleId="SourceCode">
@@ -1904,112 +2167,54 @@
 <file path=word/theme/theme1.xml><?xml version="1.0" encoding="utf-8"?>
 <a:theme xmlns:a="http://schemas.openxmlformats.org/drawingml/2006/main" name="Office Theme">
   <a:themeElements>
-    <a:clrScheme name="Office">
+    <a:clrScheme name="Personalizada 2">
       <a:dk1>
         <a:sysClr val="windowText" lastClr="000000"/>
       </a:dk1>
       <a:lt1>
-        <a:sysClr val="window" lastClr="FFFFFF"/>
+        <a:srgbClr val="000000"/>
       </a:lt1>
       <a:dk2>
-        <a:srgbClr val="1F497D"/>
+        <a:srgbClr val="000000"/>
       </a:dk2>
       <a:lt2>
-        <a:srgbClr val="EEECE1"/>
+        <a:srgbClr val="000000"/>
       </a:lt2>
       <a:accent1>
-        <a:srgbClr val="4F81BD"/>
+        <a:srgbClr val="000000"/>
       </a:accent1>
       <a:accent2>
-        <a:srgbClr val="C0504D"/>
+        <a:srgbClr val="000000"/>
       </a:accent2>
       <a:accent3>
-        <a:srgbClr val="9BBB59"/>
+        <a:srgbClr val="000000"/>
       </a:accent3>
       <a:accent4>
-        <a:srgbClr val="8064A2"/>
+        <a:srgbClr val="000000"/>
       </a:accent4>
       <a:accent5>
-        <a:srgbClr val="4BACC6"/>
+        <a:srgbClr val="000000"/>
       </a:accent5>
       <a:accent6>
-        <a:srgbClr val="F79646"/>
+        <a:srgbClr val="000000"/>
       </a:accent6>
       <a:hlink>
-        <a:srgbClr val="0000FF"/>
+        <a:srgbClr val="000000"/>
       </a:hlink>
       <a:folHlink>
-        <a:srgbClr val="800080"/>
+        <a:srgbClr val="000000"/>
       </a:folHlink>
     </a:clrScheme>
-    <a:fontScheme name="Office">
+    <a:fontScheme name="INPE - Manual">
       <a:majorFont>
-        <a:latin typeface="Calibri"/>
+        <a:latin typeface="Times New Roman"/>
         <a:ea typeface=""/>
         <a:cs typeface=""/>
-        <a:font script="Jpan" typeface="ＭＳ ゴシック"/>
-        <a:font script="Hang" typeface="맑은 고딕"/>
-        <a:font script="Hans" typeface="宋体"/>
-        <a:font script="Hant" typeface="新細明體"/>
-        <a:font script="Arab" typeface="Times New Roman"/>
-        <a:font script="Hebr" typeface="Times New Roman"/>
-        <a:font script="Thai" typeface="Angsana New"/>
-        <a:font script="Ethi" typeface="Nyala"/>
-        <a:font script="Beng" typeface="Vrinda"/>
-        <a:font script="Gujr" typeface="Shruti"/>
-        <a:font script="Khmr" typeface="MoolBoran"/>
-        <a:font script="Knda" typeface="Tunga"/>
-        <a:font script="Guru" typeface="Raavi"/>
-        <a:font script="Cans" typeface="Euphemia"/>
-        <a:font script="Cher" typeface="Plantagenet Cherokee"/>
-        <a:font script="Yiii" typeface="Microsoft Yi Baiti"/>
-        <a:font script="Tibt" typeface="Microsoft Himalaya"/>
-        <a:font script="Thaa" typeface="MV Boli"/>
-        <a:font script="Deva" typeface="Mangal"/>
-        <a:font script="Telu" typeface="Gautami"/>
-        <a:font script="Taml" typeface="Latha"/>
-        <a:font script="Syrc" typeface="Estrangelo Edessa"/>
-        <a:font script="Orya" typeface="Kalinga"/>
-        <a:font script="Mlym" typeface="Kartika"/>
-        <a:font script="Laoo" typeface="DokChampa"/>
-        <a:font script="Sinh" typeface="Iskoola Pota"/>
-        <a:font script="Mong" typeface="Mongolian Baiti"/>
-        <a:font script="Viet" typeface="Times New Roman"/>
-        <a:font script="Uigh" typeface="Microsoft Uighur"/>
       </a:majorFont>
       <a:minorFont>
-        <a:latin typeface="Cambria"/>
+        <a:latin typeface="Times New Roman"/>
         <a:ea typeface=""/>
         <a:cs typeface=""/>
-        <a:font script="Jpan" typeface="ＭＳ 明朝"/>
-        <a:font script="Hang" typeface="맑은 고딕"/>
-        <a:font script="Hans" typeface="宋体"/>
-        <a:font script="Hant" typeface="新細明體"/>
-        <a:font script="Arab" typeface="Arial"/>
-        <a:font script="Hebr" typeface="Arial"/>
-        <a:font script="Thai" typeface="Cordia New"/>
-        <a:font script="Ethi" typeface="Nyala"/>
-        <a:font script="Beng" typeface="Vrinda"/>
-        <a:font script="Gujr" typeface="Shruti"/>
-        <a:font script="Khmr" typeface="DaunPenh"/>
-        <a:font script="Knda" typeface="Tunga"/>
-        <a:font script="Guru" typeface="Raavi"/>
-        <a:font script="Cans" typeface="Euphemia"/>
-        <a:font script="Cher" typeface="Plantagenet Cherokee"/>
-        <a:font script="Yiii" typeface="Microsoft Yi Baiti"/>
-        <a:font script="Tibt" typeface="Microsoft Himalaya"/>
-        <a:font script="Thaa" typeface="MV Boli"/>
-        <a:font script="Deva" typeface="Mangal"/>
-        <a:font script="Telu" typeface="Gautami"/>
-        <a:font script="Taml" typeface="Latha"/>
-        <a:font script="Syrc" typeface="Estrangelo Edessa"/>
-        <a:font script="Orya" typeface="Kalinga"/>
-        <a:font script="Mlym" typeface="Kartika"/>
-        <a:font script="Laoo" typeface="DokChampa"/>
-        <a:font script="Sinh" typeface="Iskoola Pota"/>
-        <a:font script="Mong" typeface="Mongolian Baiti"/>
-        <a:font script="Viet" typeface="Arial"/>
-        <a:font script="Uigh" typeface="Microsoft Uighur"/>
       </a:minorFont>
     </a:fontScheme>
     <a:fmtScheme name="Office">

</xml_diff>